<commit_message>
worked on query 9
</commit_message>
<xml_diff>
--- a/phase d.docx
+++ b/phase d.docx
@@ -108,6 +108,38 @@
         <w:tab/>
         <w:t>As the scores of gre must be set in a specific range, I made sure to use some sql check statements to prevent the user from inputting incorrect scores.</w:t>
       </w:r>
+      <w:r>
+        <w:rPr>
+          <w:rFonts w:ascii="Lucida Sans Typewriter" w:hAnsi="Lucida Sans Typewriter" w:hint="eastAsia"/>
+        </w:rPr>
+        <w:t xml:space="preserve">  However, as I learned much too late, the MySQL we are using does not support check statements, so it doesn</w:t>
+      </w:r>
+      <w:r>
+        <w:rPr>
+          <w:rFonts w:ascii="Lucida Sans Typewriter" w:hAnsi="Lucida Sans Typewriter"/>
+        </w:rPr>
+        <w:t>’</w:t>
+      </w:r>
+      <w:r>
+        <w:rPr>
+          <w:rFonts w:ascii="Lucida Sans Typewriter" w:hAnsi="Lucida Sans Typewriter" w:hint="eastAsia"/>
+        </w:rPr>
+        <w:t>t actually do anything.  But it</w:t>
+      </w:r>
+      <w:r>
+        <w:rPr>
+          <w:rFonts w:ascii="Lucida Sans Typewriter" w:hAnsi="Lucida Sans Typewriter"/>
+        </w:rPr>
+        <w:t>’</w:t>
+      </w:r>
+      <w:r>
+        <w:rPr>
+          <w:rFonts w:ascii="Lucida Sans Typewriter" w:hAnsi="Lucida Sans Typewriter" w:hint="eastAsia"/>
+        </w:rPr>
+        <w:t>s the thought that counts, I suppose?</w:t>
+      </w:r>
+      <w:bookmarkStart w:id="0" w:name="_GoBack"/>
+      <w:bookmarkEnd w:id="0"/>
     </w:p>
     <w:p>
       <w:pPr>
@@ -228,6 +260,24 @@
         <w:tab/>
         <w:t>The GPA value is limited to the normal range of 0-4.  I considered not having this at first, as there might be a time where a different GPA scale is being used.  However, since we do compare the GPAs in a later query, decided that GPAs must be forced to be on the same scale.</w:t>
       </w:r>
+      <w:r>
+        <w:rPr>
+          <w:rFonts w:ascii="Lucida Sans Typewriter" w:hAnsi="Lucida Sans Typewriter" w:hint="eastAsia"/>
+        </w:rPr>
+        <w:t xml:space="preserve">  But again, apparently, MySQL does not support check statements, so it doesn</w:t>
+      </w:r>
+      <w:r>
+        <w:rPr>
+          <w:rFonts w:ascii="Lucida Sans Typewriter" w:hAnsi="Lucida Sans Typewriter"/>
+        </w:rPr>
+        <w:t>’</w:t>
+      </w:r>
+      <w:r>
+        <w:rPr>
+          <w:rFonts w:ascii="Lucida Sans Typewriter" w:hAnsi="Lucida Sans Typewriter" w:hint="eastAsia"/>
+        </w:rPr>
+        <w:t>t actually do anything.</w:t>
+      </w:r>
     </w:p>
     <w:p>
       <w:pPr>
@@ -253,8 +303,6 @@
         </w:rPr>
         <w:t>degree_name primary keys</w:t>
       </w:r>
-      <w:bookmarkStart w:id="0" w:name="_GoBack"/>
-      <w:bookmarkEnd w:id="0"/>
     </w:p>
     <w:p>
       <w:pPr>
@@ -1744,7 +1792,7 @@
 </file>
 
 <file path=customXml/itemProps1.xml><?xml version="1.0" encoding="utf-8"?>
-<ds:datastoreItem xmlns:ds="http://schemas.openxmlformats.org/officeDocument/2006/customXml" ds:itemID="{FF2F17A5-2449-42D5-A704-5AD64989D383}">
+<ds:datastoreItem xmlns:ds="http://schemas.openxmlformats.org/officeDocument/2006/customXml" ds:itemID="{167A33B9-BB0F-4232-8BFE-1BBF1E512AC8}">
   <ds:schemaRefs>
     <ds:schemaRef ds:uri="http://schemas.openxmlformats.org/officeDocument/2006/bibliography"/>
   </ds:schemaRefs>

</xml_diff>